<commit_message>
Adicionando o Plano de Recursos de Qualidade
</commit_message>
<xml_diff>
--- a/Artefatos de Documentação/Processo Genérico/7-Garantia da Qualidade/Templates/Plano de Garantia da Qualidade.docx
+++ b/Artefatos de Documentação/Processo Genérico/7-Garantia da Qualidade/Templates/Plano de Garantia da Qualidade.docx
@@ -1927,16 +1927,7 @@
           <w:sz w:val="24"/>
           <w:szCs w:val="24"/>
         </w:rPr>
-        <w:t>&lt;</w:t>
-      </w:r>
-      <w:r>
-        <w:rPr>
-          <w:rFonts w:ascii="Arial" w:hAnsi="Arial" w:cs="Arial"/>
-          <w:color w:val="00B050"/>
-          <w:sz w:val="24"/>
-          <w:szCs w:val="24"/>
-        </w:rPr>
-        <w:t>Descrição geral do Plano de Garantia de Qualidade&gt;.</w:t>
+        <w:t>&lt;Descrição geral do Plano de Garantia de Qualidade&gt;.</w:t>
       </w:r>
     </w:p>
     <w:p>
@@ -2110,19 +2101,7 @@
           <w:szCs w:val="24"/>
           <w:lang w:eastAsia="pt-BR"/>
         </w:rPr>
-        <w:t>1</w:t>
-      </w:r>
-      <w:r>
-        <w:rPr>
-          <w:rFonts w:ascii="Arial" w:eastAsia="Times New Roman" w:hAnsi="Arial" w:cs="Arial"/>
-          <w:b/>
-          <w:bCs/>
-          <w:color w:val="000000"/>
-          <w:sz w:val="24"/>
-          <w:szCs w:val="24"/>
-          <w:lang w:eastAsia="pt-BR"/>
-        </w:rPr>
-        <w:t>.3</w:t>
+        <w:t>1.3</w:t>
       </w:r>
       <w:r>
         <w:rPr>
@@ -2444,6 +2423,28 @@
           <w:szCs w:val="24"/>
           <w:lang w:eastAsia="pt-BR"/>
         </w:rPr>
+        <w:t>Auditoria de Produto</w:t>
+      </w:r>
+    </w:p>
+    <w:p>
+      <w:pPr>
+        <w:spacing w:after="120" w:line="240" w:lineRule="atLeast"/>
+        <w:rPr>
+          <w:rFonts w:ascii="Arial" w:eastAsia="Times New Roman" w:hAnsi="Arial" w:cs="Arial"/>
+          <w:color w:val="00B050"/>
+          <w:sz w:val="24"/>
+          <w:szCs w:val="24"/>
+          <w:lang w:eastAsia="pt-BR"/>
+        </w:rPr>
+      </w:pPr>
+      <w:r>
+        <w:rPr>
+          <w:rFonts w:ascii="Arial" w:eastAsia="Times New Roman" w:hAnsi="Arial" w:cs="Arial"/>
+          <w:color w:val="00B050"/>
+          <w:sz w:val="24"/>
+          <w:szCs w:val="24"/>
+          <w:lang w:eastAsia="pt-BR"/>
+        </w:rPr>
         <w:t>Auditorias do Cliente</w:t>
       </w:r>
     </w:p>
@@ -2694,17 +2695,7 @@
           <w:szCs w:val="24"/>
           <w:lang w:eastAsia="pt-BR"/>
         </w:rPr>
-        <w:t>Plano de Gerenciamento</w:t>
-      </w:r>
-      <w:r>
-        <w:rPr>
-          <w:rFonts w:ascii="Arial" w:eastAsia="Times New Roman" w:hAnsi="Arial" w:cs="Arial"/>
-          <w:color w:val="00B050"/>
-          <w:sz w:val="24"/>
-          <w:szCs w:val="24"/>
-          <w:lang w:eastAsia="pt-BR"/>
-        </w:rPr>
-        <w:t xml:space="preserve"> de Configuração</w:t>
+        <w:t>Plano de Gerenciamento de Configuração</w:t>
       </w:r>
     </w:p>
     <w:p>
@@ -2739,6 +2730,7 @@
           <w:szCs w:val="24"/>
           <w:lang w:eastAsia="pt-BR"/>
         </w:rPr>
+        <w:lastRenderedPageBreak/>
         <w:t>5.</w:t>
       </w:r>
       <w:bookmarkEnd w:id="8"/>
@@ -3014,17 +3006,7 @@
           <w:szCs w:val="24"/>
           <w:lang w:eastAsia="pt-BR"/>
         </w:rPr>
-        <w:t>&lt;Descr</w:t>
-      </w:r>
-      <w:r>
-        <w:rPr>
-          <w:rFonts w:ascii="Arial" w:eastAsia="Times New Roman" w:hAnsi="Arial" w:cs="Arial"/>
-          <w:color w:val="00B050"/>
-          <w:sz w:val="24"/>
-          <w:szCs w:val="24"/>
-          <w:lang w:eastAsia="pt-BR"/>
-        </w:rPr>
-        <w:t>ição de cada tipo de revisão e de auditoria que será executado no projeto. Para cada tipo, identifique os artefatos do projeto que serão a</w:t>
+        <w:t>&lt;Descrição de cada tipo de revisão e de auditoria que será executado no projeto. Para cada tipo, identifique os artefatos do projeto que serão a</w:t>
       </w:r>
       <w:r>
         <w:rPr>
@@ -3119,17 +3101,7 @@
           <w:szCs w:val="24"/>
           <w:lang w:eastAsia="pt-BR"/>
         </w:rPr>
-        <w:t xml:space="preserve"> detalhadamente aqui a programação das revisões e auditorias. Ela deverá conter as revisões e a</w:t>
-      </w:r>
-      <w:r>
-        <w:rPr>
-          <w:rFonts w:ascii="Arial" w:eastAsia="Times New Roman" w:hAnsi="Arial" w:cs="Arial"/>
-          <w:color w:val="00B050"/>
-          <w:sz w:val="24"/>
-          <w:szCs w:val="24"/>
-          <w:lang w:eastAsia="pt-BR"/>
-        </w:rPr>
-        <w:t>uditorias programadas para os marcos do projeto, assim como as revisões geradas pela liberação de artefatos do projeto. Esta subseção poderá fazer referência ao projeto ou ao plano de iteração.&gt;</w:t>
+        <w:t xml:space="preserve"> detalhadamente aqui a programação das revisões e auditorias. Ela deverá conter as revisões e auditorias programadas para os marcos do projeto, assim como as revisões geradas pela liberação de artefatos do projeto. Esta subseção poderá fazer referência ao projeto ou ao plano de iteração.&gt;</w:t>
       </w:r>
     </w:p>
     <w:p>
@@ -3192,17 +3164,7 @@
           <w:szCs w:val="24"/>
           <w:lang w:eastAsia="pt-BR"/>
         </w:rPr>
-        <w:t xml:space="preserve"> as pessoas </w:t>
-      </w:r>
-      <w:r>
-        <w:rPr>
-          <w:rFonts w:ascii="Arial" w:eastAsia="Times New Roman" w:hAnsi="Arial" w:cs="Arial"/>
-          <w:color w:val="00B050"/>
-          <w:sz w:val="24"/>
-          <w:szCs w:val="24"/>
-          <w:lang w:eastAsia="pt-BR"/>
-        </w:rPr>
-        <w:t>ou grupos específicos que estarão envolvidos em cada uma das atividades de revisão e de auditoria identificadas. Descreva brevemente as tarefas e as responsabilidades de cada um deles</w:t>
+        <w:t xml:space="preserve"> as pessoas ou grupos específicos que estarão envolvidos em cada uma das atividades de revisão e de auditoria identificadas. Descreva brevemente as tarefas e as responsabilidades de cada um deles</w:t>
       </w:r>
       <w:r>
         <w:rPr>
@@ -3726,16 +3688,7 @@
           <w:sz w:val="24"/>
           <w:szCs w:val="24"/>
         </w:rPr>
-        <w:t>&lt;Anexo do Plano d</w:t>
-      </w:r>
-      <w:r>
-        <w:rPr>
-          <w:rFonts w:ascii="Arial" w:hAnsi="Arial" w:cs="Arial"/>
-          <w:color w:val="00B050"/>
-          <w:sz w:val="24"/>
-          <w:szCs w:val="24"/>
-        </w:rPr>
-        <w:t>e Gerência de Configuração&gt;.</w:t>
+        <w:t>&lt;Anexo do Plano de Gerência de Configuração&gt;.</w:t>
       </w:r>
     </w:p>
     <w:p>
@@ -3827,17 +3780,7 @@
           <w:szCs w:val="24"/>
           <w:lang w:eastAsia="pt-BR"/>
         </w:rPr>
-        <w:t>&lt; Descrição de todas as atividades necessárias para que a equipe to projeto atenda às necessidades do Plano de Garantia de Qualidade.</w:t>
-      </w:r>
-      <w:r>
-        <w:rPr>
-          <w:rFonts w:ascii="Arial" w:eastAsia="Times New Roman" w:hAnsi="Arial" w:cs="Arial"/>
-          <w:color w:val="00B050"/>
-          <w:sz w:val="24"/>
-          <w:szCs w:val="24"/>
-          <w:lang w:eastAsia="pt-BR"/>
-        </w:rPr>
-        <w:t>&gt;</w:t>
+        <w:t>&lt; Descrição de todas as atividades necessárias para que a equipe to projeto atenda às necessidades do Plano de Garantia de Qualidade.&gt;</w:t>
       </w:r>
     </w:p>
     <w:p>
@@ -3930,16 +3873,7 @@
           <w:sz w:val="24"/>
           <w:szCs w:val="24"/>
         </w:rPr>
-        <w:t xml:space="preserve">&lt;Anexo do Plano de </w:t>
-      </w:r>
-      <w:r>
-        <w:rPr>
-          <w:rFonts w:ascii="Arial" w:hAnsi="Arial" w:cs="Arial"/>
-          <w:color w:val="00B050"/>
-          <w:sz w:val="24"/>
-          <w:szCs w:val="24"/>
-        </w:rPr>
-        <w:t>Gerenciamento de Riscos&gt;.</w:t>
+        <w:t>&lt;Anexo do Plano de Gerenciamento de Riscos&gt;.</w:t>
       </w:r>
     </w:p>
     <w:p/>

</xml_diff>